<commit_message>
1.19 - logo png
</commit_message>
<xml_diff>
--- a/documentation/API documentation.docx
+++ b/documentation/API documentation.docx
@@ -38,25 +38,46 @@
     <w:p>
       <w:pPr>
         <w:pStyle w:val="1"/>
+        <w:rPr>
+          <w:lang w:val="en-US"/>
+        </w:rPr>
       </w:pPr>
       <w:r>
         <w:t>Γενικά</w:t>
       </w:r>
       <w:r>
+        <w:rPr>
+          <w:lang w:val="en-US"/>
+        </w:rPr>
         <w:t xml:space="preserve"> routes</w:t>
       </w:r>
     </w:p>
     <w:p>
       <w:pPr>
         <w:pStyle w:val="2"/>
-      </w:pPr>
-      <w:r>
+        <w:rPr>
+          <w:lang w:val="el-GR"/>
+        </w:rPr>
+      </w:pPr>
+      <w:r>
+        <w:rPr>
+          <w:lang w:val="el-GR"/>
+        </w:rPr>
         <w:t>[</w:t>
       </w:r>
       <w:r>
-        <w:t xml:space="preserve">GET] </w:t>
-      </w:r>
-      <w:r>
+        <w:t>GET</w:t>
+      </w:r>
+      <w:r>
+        <w:rPr>
+          <w:lang w:val="el-GR"/>
+        </w:rPr>
+        <w:t xml:space="preserve">] </w:t>
+      </w:r>
+      <w:r>
+        <w:rPr>
+          <w:lang w:val="el-GR"/>
+        </w:rPr>
         <w:t>/</w:t>
       </w:r>
     </w:p>
@@ -151,6 +172,11 @@
       </w:r>
     </w:p>
     <w:p>
+      <w:pPr>
+        <w:rPr>
+          <w:lang w:val="en-US"/>
+        </w:rPr>
+      </w:pPr>
       <w:r>
         <w:t xml:space="preserve">Χρησιμοποιούνται για να κατεβάσουμε αρχείο με </w:t>
       </w:r>
@@ -184,7 +210,13 @@
         <w:t xml:space="preserve"> </w:t>
       </w:r>
       <w:r>
-        <w:t xml:space="preserve">Απαιτείται </w:t>
+        <w:t>Απαιτείται</w:t>
+      </w:r>
+      <w:r>
+        <w:rPr>
+          <w:lang w:val="en-US"/>
+        </w:rPr>
+        <w:t xml:space="preserve"> </w:t>
       </w:r>
       <w:r>
         <w:rPr>
@@ -193,8 +225,13 @@
         <w:t>token</w:t>
       </w:r>
       <w:r>
+        <w:rPr>
+          <w:lang w:val="en-US"/>
+        </w:rPr>
         <w:t xml:space="preserve">. </w:t>
       </w:r>
+      <w:bookmarkStart w:id="0" w:name="_GoBack"/>
+      <w:bookmarkEnd w:id="0"/>
     </w:p>
     <w:p>
       <w:pPr>
@@ -228,12 +265,12 @@
     <w:p>
       <w:pPr>
         <w:rPr>
-          <w:lang w:val="en-US"/>
-        </w:rPr>
-      </w:pPr>
-      <w:r>
-        <w:rPr>
-          <w:lang w:val="en-US"/>
+          <w:rStyle w:val="ab"/>
+        </w:rPr>
+      </w:pPr>
+      <w:r>
+        <w:rPr>
+          <w:rStyle w:val="ab"/>
         </w:rPr>
         <w:t xml:space="preserve">Realtime routes. </w:t>
       </w:r>
@@ -268,68 +305,69 @@
       <w:r>
         <w:t xml:space="preserve">και επιστρέφουν τα πρώτα 100 σε </w:t>
       </w:r>
+      <w:r>
+        <w:rPr>
+          <w:lang w:val="en-US"/>
+        </w:rPr>
+        <w:t>beautif</w:t>
+      </w:r>
+      <w:r>
+        <w:rPr>
+          <w:lang w:val="en-US"/>
+        </w:rPr>
+        <w:t>i</w:t>
+      </w:r>
+      <w:r>
+        <w:rPr>
+          <w:lang w:val="en-US"/>
+        </w:rPr>
+        <w:t>ed</w:t>
+      </w:r>
+      <w:r>
+        <w:t xml:space="preserve"> </w:t>
+      </w:r>
+      <w:r>
+        <w:rPr>
+          <w:lang w:val="en-US"/>
+        </w:rPr>
+        <w:t>json</w:t>
+      </w:r>
+      <w:r>
+        <w:t xml:space="preserve"> </w:t>
+      </w:r>
+      <w:r>
+        <w:t>μορφή. Για έλεγχο</w:t>
+      </w:r>
+      <w:r>
+        <w:t xml:space="preserve"> </w:t>
+      </w:r>
+      <w:r>
+        <w:t xml:space="preserve">από </w:t>
+      </w:r>
+      <w:r>
+        <w:rPr>
+          <w:lang w:val="en-US"/>
+        </w:rPr>
+        <w:t>browser</w:t>
+      </w:r>
+      <w:r>
+        <w:t xml:space="preserve"> </w:t>
+      </w:r>
+      <w:r>
+        <w:t>σε περίπτωση αλλαγών</w:t>
+      </w:r>
+      <w:r>
+        <w:t xml:space="preserve"> στα δεδομένα που στέλνει το </w:t>
+      </w:r>
       <w:proofErr w:type="spellStart"/>
       <w:r>
         <w:rPr>
           <w:lang w:val="en-US"/>
         </w:rPr>
-        <w:t>beautif</w:t>
+        <w:t>SoftOne</w:t>
       </w:r>
       <w:proofErr w:type="spellEnd"/>
       <w:r>
-        <w:t>ι</w:t>
-      </w:r>
-      <w:r>
-        <w:rPr>
-          <w:lang w:val="en-US"/>
-        </w:rPr>
-        <w:t>ed</w:t>
-      </w:r>
-      <w:r>
-        <w:t xml:space="preserve"> </w:t>
-      </w:r>
-      <w:r>
-        <w:rPr>
-          <w:lang w:val="en-US"/>
-        </w:rPr>
-        <w:t>json</w:t>
-      </w:r>
-      <w:r>
-        <w:t xml:space="preserve"> </w:t>
-      </w:r>
-      <w:r>
-        <w:t>μορφή. Για έλεγχο</w:t>
-      </w:r>
-      <w:r>
-        <w:t xml:space="preserve"> </w:t>
-      </w:r>
-      <w:r>
-        <w:t xml:space="preserve">από </w:t>
-      </w:r>
-      <w:r>
-        <w:rPr>
-          <w:lang w:val="en-US"/>
-        </w:rPr>
-        <w:t>browser</w:t>
-      </w:r>
-      <w:r>
-        <w:t xml:space="preserve"> </w:t>
-      </w:r>
-      <w:r>
-        <w:t>σε περίπτωση αλλαγών</w:t>
-      </w:r>
-      <w:r>
-        <w:t xml:space="preserve"> στα δεδομένα που στέλνει το </w:t>
-      </w:r>
-      <w:proofErr w:type="spellStart"/>
-      <w:r>
-        <w:rPr>
-          <w:lang w:val="en-US"/>
-        </w:rPr>
-        <w:t>SoftOne</w:t>
-      </w:r>
-      <w:proofErr w:type="spellEnd"/>
-      <w:r>
         <w:t>.</w:t>
       </w:r>
       <w:r>
@@ -342,24 +380,69 @@
         <w:rPr>
           <w:lang w:val="en-US"/>
         </w:rPr>
-        <w:t>token.</w:t>
-      </w:r>
-      <w:r>
-        <w:rPr>
-          <w:lang w:val="en-US"/>
-        </w:rPr>
-        <w:t xml:space="preserve"> </w:t>
+        <w:t>token</w:t>
+      </w:r>
+      <w:r>
+        <w:t xml:space="preserve">. </w:t>
       </w:r>
     </w:p>
     <w:p>
       <w:pPr>
         <w:pStyle w:val="2"/>
-      </w:pPr>
-      <w:r>
-        <w:t xml:space="preserve">[GET] </w:t>
-      </w:r>
-      <w:r>
-        <w:t>/api/validatecustomer/:token/:email</w:t>
+        <w:rPr>
+          <w:lang w:val="el-GR"/>
+        </w:rPr>
+      </w:pPr>
+      <w:r>
+        <w:rPr>
+          <w:lang w:val="el-GR"/>
+        </w:rPr>
+        <w:t>[</w:t>
+      </w:r>
+      <w:r>
+        <w:t>GET</w:t>
+      </w:r>
+      <w:r>
+        <w:rPr>
+          <w:lang w:val="el-GR"/>
+        </w:rPr>
+        <w:t xml:space="preserve">] </w:t>
+      </w:r>
+      <w:r>
+        <w:rPr>
+          <w:lang w:val="el-GR"/>
+        </w:rPr>
+        <w:t>/</w:t>
+      </w:r>
+      <w:r>
+        <w:t>api</w:t>
+      </w:r>
+      <w:r>
+        <w:rPr>
+          <w:lang w:val="el-GR"/>
+        </w:rPr>
+        <w:t>/</w:t>
+      </w:r>
+      <w:r>
+        <w:t>validatecustomer</w:t>
+      </w:r>
+      <w:r>
+        <w:rPr>
+          <w:lang w:val="el-GR"/>
+        </w:rPr>
+        <w:t>/:</w:t>
+      </w:r>
+      <w:r>
+        <w:t>token</w:t>
+      </w:r>
+      <w:r>
+        <w:rPr>
+          <w:lang w:val="el-GR"/>
+        </w:rPr>
+        <w:t>/:</w:t>
+      </w:r>
+      <w:r>
+        <w:t>email</w:t>
       </w:r>
     </w:p>
     <w:p>
@@ -483,10 +566,7 @@
         <w:t xml:space="preserve"> </w:t>
       </w:r>
       <w:r>
-        <w:t>για</w:t>
-      </w:r>
-      <w:r>
-        <w:t xml:space="preserve"> χρήση από το e</w:t>
+        <w:t>για χρήση από το e</w:t>
       </w:r>
       <w:r>
         <w:t>-</w:t>
@@ -498,12 +578,42 @@
     <w:p>
       <w:pPr>
         <w:pStyle w:val="2"/>
-      </w:pPr>
-      <w:r>
-        <w:t xml:space="preserve">[GET] </w:t>
-      </w:r>
-      <w:r>
-        <w:t>/api/profile</w:t>
+        <w:rPr>
+          <w:lang w:val="el-GR"/>
+        </w:rPr>
+      </w:pPr>
+      <w:r>
+        <w:rPr>
+          <w:lang w:val="el-GR"/>
+        </w:rPr>
+        <w:t>[</w:t>
+      </w:r>
+      <w:r>
+        <w:t>GET</w:t>
+      </w:r>
+      <w:r>
+        <w:rPr>
+          <w:lang w:val="el-GR"/>
+        </w:rPr>
+        <w:t xml:space="preserve">] </w:t>
+      </w:r>
+      <w:r>
+        <w:rPr>
+          <w:lang w:val="el-GR"/>
+        </w:rPr>
+        <w:t>/</w:t>
+      </w:r>
+      <w:r>
+        <w:t>api</w:t>
+      </w:r>
+      <w:r>
+        <w:rPr>
+          <w:lang w:val="el-GR"/>
+        </w:rPr>
+        <w:t>/</w:t>
+      </w:r>
+      <w:r>
+        <w:t>profile</w:t>
       </w:r>
     </w:p>
     <w:p>
@@ -805,26 +915,47 @@
     <w:p>
       <w:pPr>
         <w:pStyle w:val="2"/>
-      </w:pPr>
-      <w:r>
+        <w:rPr>
+          <w:lang w:val="el-GR"/>
+        </w:rPr>
+      </w:pPr>
+      <w:r>
+        <w:rPr>
+          <w:lang w:val="el-GR"/>
+        </w:rPr>
         <w:t>[</w:t>
       </w:r>
       <w:r>
-        <w:t xml:space="preserve">GET] </w:t>
-      </w:r>
-      <w:r>
+        <w:t>GET</w:t>
+      </w:r>
+      <w:r>
+        <w:rPr>
+          <w:lang w:val="el-GR"/>
+        </w:rPr>
+        <w:t xml:space="preserve">] </w:t>
+      </w:r>
+      <w:r>
+        <w:rPr>
+          <w:lang w:val="el-GR"/>
+        </w:rPr>
         <w:t>/</w:t>
       </w:r>
       <w:r>
         <w:t>api</w:t>
       </w:r>
       <w:r>
+        <w:rPr>
+          <w:lang w:val="el-GR"/>
+        </w:rPr>
         <w:t>/</w:t>
       </w:r>
       <w:r>
         <w:t>frames</w:t>
       </w:r>
       <w:r>
+        <w:rPr>
+          <w:lang w:val="el-GR"/>
+        </w:rPr>
         <w:t>.</w:t>
       </w:r>
       <w:r>
@@ -941,7 +1072,37 @@
         <w:t xml:space="preserve"> </w:t>
       </w:r>
       <w:r>
-        <w:t>να λαμβάνει μόνο τα φίλτρα αντί για ολόκληρα τα αντικείμενα</w:t>
+        <w:t>να λαμβάνει μόνο τα φίλτρα</w:t>
+      </w:r>
+      <w:r>
+        <w:t xml:space="preserve"> (</w:t>
+      </w:r>
+      <w:r>
+        <w:rPr>
+          <w:lang w:val="en-US"/>
+        </w:rPr>
+        <w:t>tree</w:t>
+      </w:r>
+      <w:r>
+        <w:t xml:space="preserve"> </w:t>
+      </w:r>
+      <w:r>
+        <w:rPr>
+          <w:lang w:val="en-US"/>
+        </w:rPr>
+        <w:t>routes</w:t>
+      </w:r>
+      <w:r>
+        <w:t>)</w:t>
+      </w:r>
+      <w:r>
+        <w:t xml:space="preserve"> αντί για </w:t>
+      </w:r>
+      <w:r>
+        <w:t>όλα</w:t>
+      </w:r>
+      <w:r>
+        <w:t xml:space="preserve"> τα αντικείμενα</w:t>
       </w:r>
       <w:r>
         <w:t>:</w:t>
@@ -1171,23 +1332,16 @@
       </w:r>
     </w:p>
     <w:p>
-      <w:r>
-        <w:rPr>
-          <w:lang w:val="en-US"/>
-        </w:rPr>
-        <w:t>Tree</w:t>
-      </w:r>
-      <w:r>
-        <w:t xml:space="preserve"> </w:t>
-      </w:r>
-      <w:r>
-        <w:rPr>
-          <w:lang w:val="en-US"/>
-        </w:rPr>
-        <w:t>routes</w:t>
-      </w:r>
-      <w:r>
-        <w:t xml:space="preserve">. </w:t>
+      <w:pPr>
+        <w:rPr>
+          <w:rStyle w:val="ab"/>
+        </w:rPr>
+      </w:pPr>
+      <w:r>
+        <w:rPr>
+          <w:rStyle w:val="ab"/>
+        </w:rPr>
+        <w:t xml:space="preserve">Tree routes. </w:t>
       </w:r>
     </w:p>
     <w:p>
@@ -1344,23 +1498,16 @@
       </w:r>
     </w:p>
     <w:p>
-      <w:r>
-        <w:rPr>
-          <w:lang w:val="en-US"/>
-        </w:rPr>
-        <w:t>Filter</w:t>
-      </w:r>
-      <w:r>
-        <w:t xml:space="preserve"> </w:t>
-      </w:r>
-      <w:r>
-        <w:rPr>
-          <w:lang w:val="en-US"/>
-        </w:rPr>
-        <w:t>routes</w:t>
-      </w:r>
-      <w:r>
-        <w:t>.</w:t>
+      <w:pPr>
+        <w:rPr>
+          <w:rStyle w:val="ab"/>
+        </w:rPr>
+      </w:pPr>
+      <w:r>
+        <w:rPr>
+          <w:rStyle w:val="ab"/>
+        </w:rPr>
+        <w:t>Filter routes.</w:t>
       </w:r>
     </w:p>
     <w:p>
@@ -1436,34 +1583,33 @@
       <w:r>
         <w:t>και φιλτράρονται εκεί.</w:t>
       </w:r>
-      <w:bookmarkStart w:id="0" w:name="_GoBack"/>
-      <w:bookmarkEnd w:id="0"/>
     </w:p>
     <w:p>
-      <w:r>
+      <w:pPr>
+        <w:rPr>
+          <w:lang w:val="en-US"/>
+        </w:rPr>
+      </w:pPr>
+      <w:r>
+        <w:rPr>
+          <w:lang w:val="en-US"/>
+        </w:rPr>
         <w:t>[POST] /</w:t>
       </w:r>
       <w:proofErr w:type="spellStart"/>
       <w:r>
+        <w:rPr>
+          <w:lang w:val="en-US"/>
+        </w:rPr>
         <w:t>api</w:t>
       </w:r>
       <w:proofErr w:type="spellEnd"/>
       <w:r>
-        <w:t>/</w:t>
-      </w:r>
-      <w:proofErr w:type="spellStart"/>
-      <w:r>
-        <w:t>filter</w:t>
-      </w:r>
-      <w:proofErr w:type="spellEnd"/>
-      <w:r>
-        <w:t>/</w:t>
-      </w:r>
-      <w:proofErr w:type="spellStart"/>
-      <w:r>
-        <w:t>frames</w:t>
-      </w:r>
-      <w:proofErr w:type="spellEnd"/>
+        <w:rPr>
+          <w:lang w:val="en-US"/>
+        </w:rPr>
+        <w:t>/filter/frames</w:t>
+      </w:r>
     </w:p>
     <w:p>
       <w:pPr>
@@ -1523,7 +1669,13 @@
         <w:rPr>
           <w:lang w:val="en-US"/>
         </w:rPr>
-        <w:t>Body</w:t>
+        <w:t>b</w:t>
+      </w:r>
+      <w:r>
+        <w:rPr>
+          <w:lang w:val="en-US"/>
+        </w:rPr>
+        <w:t>ody</w:t>
       </w:r>
       <w:r>
         <w:t xml:space="preserve"> </w:t>
@@ -1596,6 +1748,71 @@
       </w:r>
       <w:r>
         <w:t xml:space="preserve">. </w:t>
+      </w:r>
+      <w:r>
+        <w:rPr>
+          <w:lang w:val="en-US"/>
+        </w:rPr>
+        <w:t>To</w:t>
+      </w:r>
+      <w:r>
+        <w:t xml:space="preserve"> </w:t>
+      </w:r>
+      <w:r>
+        <w:rPr>
+          <w:lang w:val="en-US"/>
+        </w:rPr>
+        <w:t>back</w:t>
+      </w:r>
+      <w:r>
+        <w:t>-</w:t>
+      </w:r>
+      <w:r>
+        <w:rPr>
+          <w:lang w:val="en-US"/>
+        </w:rPr>
+        <w:t>end</w:t>
+      </w:r>
+      <w:r>
+        <w:t xml:space="preserve"> </w:t>
+      </w:r>
+      <w:r>
+        <w:t xml:space="preserve">τη λαμβάνει, προσθέτει </w:t>
+      </w:r>
+      <w:r>
+        <w:rPr>
+          <w:lang w:val="en-US"/>
+        </w:rPr>
+        <w:t>id</w:t>
+      </w:r>
+      <w:r>
+        <w:t xml:space="preserve"> και την χειρίζεται κατάλληλα στέλνει </w:t>
+      </w:r>
+      <w:r>
+        <w:rPr>
+          <w:lang w:val="en-US"/>
+        </w:rPr>
+        <w:t>e</w:t>
+      </w:r>
+      <w:r>
+        <w:t>-</w:t>
+      </w:r>
+      <w:r>
+        <w:rPr>
+          <w:lang w:val="en-US"/>
+        </w:rPr>
+        <w:t>mail</w:t>
+      </w:r>
+      <w:r>
+        <w:t xml:space="preserve"> </w:t>
+      </w:r>
+      <w:proofErr w:type="spellStart"/>
+      <w:r>
+        <w:t>κλπ</w:t>
+      </w:r>
+      <w:proofErr w:type="spellEnd"/>
+      <w:r>
+        <w:t xml:space="preserve">). </w:t>
       </w:r>
       <w:r>
         <w:br/>
@@ -1609,10 +1826,19 @@
     <w:p>
       <w:pPr>
         <w:pStyle w:val="1"/>
+        <w:rPr>
+          <w:lang w:val="en-US"/>
+        </w:rPr>
       </w:pPr>
       <w:r>
         <w:lastRenderedPageBreak/>
-        <w:t xml:space="preserve">Ανενεργά </w:t>
+        <w:t>Ανενεργά</w:t>
+      </w:r>
+      <w:r>
+        <w:rPr>
+          <w:lang w:val="en-US"/>
+        </w:rPr>
+        <w:t xml:space="preserve"> </w:t>
       </w:r>
       <w:r>
         <w:rPr>
@@ -1630,11 +1856,6 @@
       </w:r>
     </w:p>
     <w:p>
-      <w:pPr>
-        <w:rPr>
-          <w:lang w:val="en-US"/>
-        </w:rPr>
-      </w:pPr>
       <w:r>
         <w:t>Χρησιμοποιείται</w:t>
       </w:r>
@@ -1696,21 +1917,210 @@
     <w:p>
       <w:pPr>
         <w:pStyle w:val="2"/>
-      </w:pPr>
-      <w:r>
-        <w:t>[GET] /api/unique/frames.json</w:t>
-      </w:r>
-      <w:r>
+        <w:rPr>
+          <w:lang w:val="el-GR"/>
+        </w:rPr>
+      </w:pPr>
+      <w:r>
+        <w:rPr>
+          <w:lang w:val="el-GR"/>
+        </w:rPr>
+        <w:t>[</w:t>
+      </w:r>
+      <w:r>
+        <w:t>GET</w:t>
+      </w:r>
+      <w:r>
+        <w:rPr>
+          <w:lang w:val="el-GR"/>
+        </w:rPr>
+        <w:t>] /</w:t>
+      </w:r>
+      <w:r>
+        <w:t>api</w:t>
+      </w:r>
+      <w:r>
+        <w:rPr>
+          <w:lang w:val="el-GR"/>
+        </w:rPr>
+        <w:t>/</w:t>
+      </w:r>
+      <w:r>
+        <w:t>unique</w:t>
+      </w:r>
+      <w:r>
+        <w:rPr>
+          <w:lang w:val="el-GR"/>
+        </w:rPr>
+        <w:t>/</w:t>
+      </w:r>
+      <w:r>
+        <w:t>frames</w:t>
+      </w:r>
+      <w:r>
+        <w:rPr>
+          <w:lang w:val="el-GR"/>
+        </w:rPr>
+        <w:t>.</w:t>
+      </w:r>
+      <w:r>
+        <w:t>json</w:t>
+      </w:r>
+      <w:r>
+        <w:rPr>
+          <w:lang w:val="el-GR"/>
+        </w:rPr>
         <w:br/>
-        <w:t>[GET] /api/unique/lens.json</w:t>
-      </w:r>
-      <w:r>
+        <w:t>[</w:t>
+      </w:r>
+      <w:r>
+        <w:t>GET</w:t>
+      </w:r>
+      <w:r>
+        <w:rPr>
+          <w:lang w:val="el-GR"/>
+        </w:rPr>
+        <w:t>] /</w:t>
+      </w:r>
+      <w:r>
+        <w:t>api</w:t>
+      </w:r>
+      <w:r>
+        <w:rPr>
+          <w:lang w:val="el-GR"/>
+        </w:rPr>
+        <w:t>/</w:t>
+      </w:r>
+      <w:r>
+        <w:t>unique</w:t>
+      </w:r>
+      <w:r>
+        <w:rPr>
+          <w:lang w:val="el-GR"/>
+        </w:rPr>
+        <w:t>/</w:t>
+      </w:r>
+      <w:r>
+        <w:t>lens</w:t>
+      </w:r>
+      <w:r>
+        <w:rPr>
+          <w:lang w:val="el-GR"/>
+        </w:rPr>
+        <w:t>.</w:t>
+      </w:r>
+      <w:r>
+        <w:t>json</w:t>
+      </w:r>
+      <w:r>
+        <w:rPr>
+          <w:lang w:val="el-GR"/>
+        </w:rPr>
         <w:br/>
-        <w:t>[GET] /api/unique/lens-trian.json</w:t>
-      </w:r>
-      <w:r>
+        <w:t>[</w:t>
+      </w:r>
+      <w:r>
+        <w:t>GET</w:t>
+      </w:r>
+      <w:r>
+        <w:rPr>
+          <w:lang w:val="el-GR"/>
+        </w:rPr>
+        <w:t>] /</w:t>
+      </w:r>
+      <w:r>
+        <w:t>api</w:t>
+      </w:r>
+      <w:r>
+        <w:rPr>
+          <w:lang w:val="el-GR"/>
+        </w:rPr>
+        <w:t>/</w:t>
+      </w:r>
+      <w:r>
+        <w:t>unique</w:t>
+      </w:r>
+      <w:r>
+        <w:rPr>
+          <w:lang w:val="el-GR"/>
+        </w:rPr>
+        <w:t>/</w:t>
+      </w:r>
+      <w:r>
+        <w:t>lens</w:t>
+      </w:r>
+      <w:r>
+        <w:rPr>
+          <w:lang w:val="el-GR"/>
+        </w:rPr>
+        <w:t>-</w:t>
+      </w:r>
+      <w:r>
+        <w:t>trian</w:t>
+      </w:r>
+      <w:r>
+        <w:rPr>
+          <w:lang w:val="el-GR"/>
+        </w:rPr>
+        <w:t>.</w:t>
+      </w:r>
+      <w:r>
+        <w:t>json</w:t>
+      </w:r>
+      <w:r>
+        <w:rPr>
+          <w:lang w:val="el-GR"/>
+        </w:rPr>
         <w:br/>
-        <w:t>[GET] /api/unique/lens-tokai.json</w:t>
+        <w:t>[</w:t>
+      </w:r>
+      <w:r>
+        <w:t>GET</w:t>
+      </w:r>
+      <w:r>
+        <w:rPr>
+          <w:lang w:val="el-GR"/>
+        </w:rPr>
+        <w:t>] /</w:t>
+      </w:r>
+      <w:r>
+        <w:t>api</w:t>
+      </w:r>
+      <w:r>
+        <w:rPr>
+          <w:lang w:val="el-GR"/>
+        </w:rPr>
+        <w:t>/</w:t>
+      </w:r>
+      <w:r>
+        <w:t>unique</w:t>
+      </w:r>
+      <w:r>
+        <w:rPr>
+          <w:lang w:val="el-GR"/>
+        </w:rPr>
+        <w:t>/</w:t>
+      </w:r>
+      <w:r>
+        <w:t>lens</w:t>
+      </w:r>
+      <w:r>
+        <w:rPr>
+          <w:lang w:val="el-GR"/>
+        </w:rPr>
+        <w:t>-</w:t>
+      </w:r>
+      <w:r>
+        <w:t>tokai</w:t>
+      </w:r>
+      <w:r>
+        <w:rPr>
+          <w:lang w:val="el-GR"/>
+        </w:rPr>
+        <w:t>.</w:t>
+      </w:r>
+      <w:r>
+        <w:t>json</w:t>
       </w:r>
     </w:p>
     <w:p>
@@ -2998,11 +3408,12 @@
     <w:name w:val="Subtle Emphasis"/>
     <w:uiPriority w:val="19"/>
     <w:qFormat/>
-    <w:rsid w:val="0070720D"/>
+    <w:rsid w:val="001731E3"/>
     <w:rPr>
       <w:i/>
       <w:iCs/>
       <w:color w:val="1F3763" w:themeColor="accent1" w:themeShade="7F"/>
+      <w:lang w:val="en-US"/>
     </w:rPr>
   </w:style>
   <w:style w:type="character" w:styleId="ac">
@@ -3372,7 +3783,7 @@
 </file>
 
 <file path=customXml/itemProps1.xml><?xml version="1.0" encoding="utf-8"?>
-<ds:datastoreItem xmlns:ds="http://schemas.openxmlformats.org/officeDocument/2006/customXml" ds:itemID="{71E32246-9F49-4F5D-899B-870EFA5D5823}">
+<ds:datastoreItem xmlns:ds="http://schemas.openxmlformats.org/officeDocument/2006/customXml" ds:itemID="{824D791B-2072-487E-A0AA-6A1F2C1B233C}">
   <ds:schemaRefs>
     <ds:schemaRef ds:uri="http://schemas.openxmlformats.org/officeDocument/2006/bibliography"/>
   </ds:schemaRefs>

</xml_diff>

<commit_message>
1.25 - firebase module
</commit_message>
<xml_diff>
--- a/documentation/API documentation.docx
+++ b/documentation/API documentation.docx
@@ -106,33 +106,160 @@
     </w:p>
     <w:p>
       <w:pPr>
+        <w:pStyle w:val="2"/>
+        <w:rPr>
+          <w:lang w:val="el-GR"/>
+        </w:rPr>
+      </w:pPr>
+      <w:r>
+        <w:rPr>
+          <w:lang w:val="el-GR"/>
+        </w:rPr>
+        <w:t>[</w:t>
+      </w:r>
+      <w:r>
+        <w:t>GET</w:t>
+      </w:r>
+      <w:r>
+        <w:rPr>
+          <w:lang w:val="el-GR"/>
+        </w:rPr>
+        <w:t>] /</w:t>
+      </w:r>
+      <w:r>
+        <w:t>health</w:t>
+      </w:r>
+    </w:p>
+    <w:p>
+      <w:r>
+        <w:t xml:space="preserve">Χρησιμοποιείται κατά το </w:t>
+      </w:r>
+      <w:r>
+        <w:rPr>
+          <w:lang w:val="en-US"/>
+        </w:rPr>
+        <w:t>deployment</w:t>
+      </w:r>
+      <w:r>
+        <w:t xml:space="preserve"> </w:t>
+      </w:r>
+      <w:r>
+        <w:t xml:space="preserve">της νέας έκδοσης. Όταν αυτό το </w:t>
+      </w:r>
+      <w:r>
+        <w:rPr>
+          <w:lang w:val="en-US"/>
+        </w:rPr>
+        <w:t>path</w:t>
+      </w:r>
+      <w:r>
+        <w:t xml:space="preserve"> </w:t>
+      </w:r>
+      <w:r>
+        <w:t xml:space="preserve">επιστρέφει </w:t>
+      </w:r>
+      <w:r>
+        <w:rPr>
+          <w:lang w:val="en-US"/>
+        </w:rPr>
+        <w:t>status</w:t>
+      </w:r>
+      <w:r>
+        <w:t xml:space="preserve"> </w:t>
+      </w:r>
+      <w:r>
+        <w:t xml:space="preserve">200, τότε τα προϊόντα έχουν φορτωθεί και το νέο </w:t>
+      </w:r>
+      <w:r>
+        <w:rPr>
+          <w:lang w:val="en-US"/>
+        </w:rPr>
+        <w:t>deployment</w:t>
+      </w:r>
+      <w:r>
+        <w:t xml:space="preserve"> </w:t>
+      </w:r>
+      <w:r>
+        <w:t>είναι έτοιμο για χρήση</w:t>
+      </w:r>
+      <w:r>
+        <w:t xml:space="preserve"> (</w:t>
+      </w:r>
+      <w:r>
+        <w:t>και αντικατάσταση του προηγούμενου)</w:t>
+      </w:r>
+      <w:r>
+        <w:t>. Μέχρι τότε</w:t>
+      </w:r>
+      <w:r>
+        <w:t xml:space="preserve"> </w:t>
+      </w:r>
+      <w:r>
+        <w:t>(</w:t>
+      </w:r>
+      <w:r>
+        <w:t>ή αν δεν έρθουν καθόλου πελάτες ή προϊόντα</w:t>
+      </w:r>
+      <w:r>
+        <w:t>)</w:t>
+      </w:r>
+      <w:r>
+        <w:t xml:space="preserve">, βγάζει </w:t>
+      </w:r>
+      <w:r>
+        <w:rPr>
+          <w:lang w:val="en-US"/>
+        </w:rPr>
+        <w:t>status</w:t>
+      </w:r>
+      <w:r>
+        <w:t xml:space="preserve"> 503</w:t>
+      </w:r>
+      <w:r>
+        <w:t xml:space="preserve">, που σημαίνει ότι δεν είναι ακόμα έτοιμο. </w:t>
+      </w:r>
+      <w:r>
+        <w:t xml:space="preserve">Αν </w:t>
+      </w:r>
+      <w:r>
+        <w:t xml:space="preserve">δεν έρθουν πελάτες ή προϊόντα, αλλά αυτά υπάρχουν από προηγούμενη συλλογή τους, τότε επιστρέφεται </w:t>
+      </w:r>
+      <w:r>
+        <w:rPr>
+          <w:lang w:val="en-US"/>
+        </w:rPr>
+        <w:t>status</w:t>
+      </w:r>
+      <w:r>
+        <w:t xml:space="preserve"> </w:t>
+      </w:r>
+      <w:r>
+        <w:t xml:space="preserve">200. </w:t>
+      </w:r>
+    </w:p>
+    <w:p>
+      <w:pPr>
         <w:pStyle w:val="1"/>
-        <w:rPr>
-          <w:lang w:val="en-US"/>
-        </w:rPr>
-      </w:pPr>
-      <w:r>
-        <w:rPr>
-          <w:lang w:val="en-US"/>
-        </w:rPr>
-        <w:t xml:space="preserve">Routes </w:t>
+      </w:pPr>
+      <w:r>
+        <w:rPr>
+          <w:lang w:val="en-US"/>
+        </w:rPr>
+        <w:t>Routes</w:t>
+      </w:r>
+      <w:r>
+        <w:t xml:space="preserve"> </w:t>
       </w:r>
       <w:r>
         <w:t>για</w:t>
       </w:r>
       <w:r>
-        <w:rPr>
-          <w:lang w:val="en-US"/>
-        </w:rPr>
         <w:t xml:space="preserve"> </w:t>
       </w:r>
       <w:r>
         <w:t>τεχνική</w:t>
       </w:r>
       <w:r>
-        <w:rPr>
-          <w:lang w:val="en-US"/>
-        </w:rPr>
         <w:t xml:space="preserve"> </w:t>
       </w:r>
       <w:r>
@@ -230,8 +357,6 @@
         </w:rPr>
         <w:t xml:space="preserve">. </w:t>
       </w:r>
-      <w:bookmarkStart w:id="0" w:name="_GoBack"/>
-      <w:bookmarkEnd w:id="0"/>
     </w:p>
     <w:p>
       <w:pPr>
@@ -266,13 +391,34 @@
       <w:pPr>
         <w:rPr>
           <w:rStyle w:val="ab"/>
+          <w:lang w:val="el-GR"/>
         </w:rPr>
       </w:pPr>
       <w:r>
         <w:rPr>
           <w:rStyle w:val="ab"/>
         </w:rPr>
-        <w:t xml:space="preserve">Realtime routes. </w:t>
+        <w:t>Realtime</w:t>
+      </w:r>
+      <w:r>
+        <w:rPr>
+          <w:rStyle w:val="ab"/>
+          <w:lang w:val="el-GR"/>
+        </w:rPr>
+        <w:t xml:space="preserve"> </w:t>
+      </w:r>
+      <w:r>
+        <w:rPr>
+          <w:rStyle w:val="ab"/>
+        </w:rPr>
+        <w:t>routes</w:t>
+      </w:r>
+      <w:r>
+        <w:rPr>
+          <w:rStyle w:val="ab"/>
+          <w:lang w:val="el-GR"/>
+        </w:rPr>
+        <w:t xml:space="preserve">. </w:t>
       </w:r>
     </w:p>
     <w:p>
@@ -539,6 +685,104 @@
       <w:r>
         <w:t xml:space="preserve">). </w:t>
       </w:r>
+    </w:p>
+    <w:p>
+      <w:pPr>
+        <w:pStyle w:val="2"/>
+      </w:pPr>
+      <w:r>
+        <w:t>[</w:t>
+      </w:r>
+      <w:r>
+        <w:t>GET</w:t>
+      </w:r>
+      <w:r>
+        <w:t xml:space="preserve">] </w:t>
+      </w:r>
+      <w:r>
+        <w:t>/api/update/:token</w:t>
+      </w:r>
+    </w:p>
+    <w:p>
+      <w:pPr>
+        <w:rPr>
+          <w:rStyle w:val="ab"/>
+          <w:i w:val="0"/>
+        </w:rPr>
+      </w:pPr>
+      <w:r>
+        <w:rPr>
+          <w:rStyle w:val="ab"/>
+        </w:rPr>
+        <w:t>Refresh</w:t>
+      </w:r>
+      <w:r>
+        <w:rPr>
+          <w:rStyle w:val="ab"/>
+        </w:rPr>
+        <w:t xml:space="preserve"> </w:t>
+      </w:r>
+      <w:r>
+        <w:rPr>
+          <w:rStyle w:val="ab"/>
+        </w:rPr>
+        <w:t>route</w:t>
+      </w:r>
+    </w:p>
+    <w:p>
+      <w:pPr>
+        <w:rPr>
+          <w:lang w:val="en-US"/>
+        </w:rPr>
+      </w:pPr>
+      <w:r>
+        <w:t xml:space="preserve">Απαιτείται </w:t>
+      </w:r>
+      <w:r>
+        <w:rPr>
+          <w:lang w:val="en-US"/>
+        </w:rPr>
+        <w:t>token</w:t>
+      </w:r>
+      <w:r>
+        <w:t xml:space="preserve">. </w:t>
+      </w:r>
+      <w:r>
+        <w:t xml:space="preserve">Όταν καλείται από τον </w:t>
+      </w:r>
+      <w:r>
+        <w:rPr>
+          <w:lang w:val="en-US"/>
+        </w:rPr>
+        <w:t>browser</w:t>
+      </w:r>
+      <w:r>
+        <w:t xml:space="preserve">, </w:t>
+      </w:r>
+      <w:r>
+        <w:t xml:space="preserve">ανανεώνονται οι πελάτες και τα προϊόντα από το </w:t>
+      </w:r>
+      <w:proofErr w:type="spellStart"/>
+      <w:r>
+        <w:rPr>
+          <w:lang w:val="en-US"/>
+        </w:rPr>
+        <w:t>SoftOne</w:t>
+      </w:r>
+      <w:proofErr w:type="spellEnd"/>
+      <w:r>
+        <w:t xml:space="preserve"> </w:t>
+      </w:r>
+      <w:r>
+        <w:t xml:space="preserve">χειροκίνητα. </w:t>
+      </w:r>
+    </w:p>
+    <w:p>
+      <w:pPr>
+        <w:rPr>
+          <w:iCs/>
+        </w:rPr>
+      </w:pPr>
     </w:p>
     <w:p>
       <w:pPr>
@@ -583,38 +827,41 @@
         </w:rPr>
       </w:pPr>
       <w:r>
-        <w:rPr>
-          <w:lang w:val="el-GR"/>
-        </w:rPr>
         <w:t>[</w:t>
       </w:r>
       <w:r>
         <w:t>GET</w:t>
       </w:r>
       <w:r>
-        <w:rPr>
-          <w:lang w:val="el-GR"/>
-        </w:rPr>
         <w:t xml:space="preserve">] </w:t>
       </w:r>
       <w:r>
-        <w:rPr>
-          <w:lang w:val="el-GR"/>
-        </w:rPr>
         <w:t>/</w:t>
       </w:r>
       <w:r>
         <w:t>api</w:t>
       </w:r>
       <w:r>
-        <w:rPr>
-          <w:lang w:val="el-GR"/>
-        </w:rPr>
         <w:t>/</w:t>
       </w:r>
       <w:r>
         <w:t>profile</w:t>
       </w:r>
+      <w:r>
+        <w:br/>
+      </w:r>
+      <w:r>
+        <w:t>[</w:t>
+      </w:r>
+      <w:r>
+        <w:t>GET</w:t>
+      </w:r>
+      <w:r>
+        <w:t>] /</w:t>
+      </w:r>
+      <w:r>
+        <w:t>profile</w:t>
+      </w:r>
     </w:p>
     <w:p>
       <w:pPr>
@@ -714,202 +961,19 @@
         <w:t xml:space="preserve">. </w:t>
       </w:r>
       <w:r>
-        <w:t>Στην</w:t>
-      </w:r>
-      <w:r>
-        <w:t xml:space="preserve"> </w:t>
-      </w:r>
-      <w:r>
-        <w:t xml:space="preserve">πραγματικότητα, κάνει </w:t>
-      </w:r>
-      <w:r>
-        <w:rPr>
-          <w:lang w:val="en-US"/>
-        </w:rPr>
-        <w:t>redirect</w:t>
-      </w:r>
-      <w:r>
-        <w:t xml:space="preserve"> </w:t>
-      </w:r>
-      <w:r>
-        <w:t xml:space="preserve">στο </w:t>
-      </w:r>
-      <w:r>
-        <w:t>/</w:t>
-      </w:r>
-      <w:proofErr w:type="spellStart"/>
-      <w:r>
-        <w:rPr>
-          <w:lang w:val="en-US"/>
-        </w:rPr>
-        <w:t>api</w:t>
-      </w:r>
-      <w:proofErr w:type="spellEnd"/>
-      <w:r>
-        <w:t>/</w:t>
-      </w:r>
-      <w:r>
-        <w:rPr>
-          <w:lang w:val="en-US"/>
-        </w:rPr>
-        <w:t>order</w:t>
-      </w:r>
-      <w:r>
-        <w:t>/</w:t>
-      </w:r>
-      <w:r>
-        <w:rPr>
-          <w:lang w:val="en-US"/>
-        </w:rPr>
-        <w:t>profile</w:t>
-      </w:r>
-      <w:r>
-        <w:t xml:space="preserve"> το οποίο </w:t>
-      </w:r>
-      <w:r>
-        <w:rPr>
-          <w:lang w:val="en-US"/>
-        </w:rPr>
-        <w:t>originally</w:t>
-      </w:r>
-      <w:r>
-        <w:t xml:space="preserve"> </w:t>
-      </w:r>
-      <w:r>
-        <w:t xml:space="preserve">επιστρέφει </w:t>
-      </w:r>
-      <w:r>
-        <w:t xml:space="preserve">αυτήν </w:t>
-      </w:r>
-      <w:r>
-        <w:t>την πληροφορία</w:t>
-      </w:r>
-      <w:r>
-        <w:t>:</w:t>
-      </w:r>
-      <w:r>
-        <w:t xml:space="preserve"> </w:t>
-      </w:r>
-    </w:p>
-    <w:p>
-      <w:pPr>
-        <w:rPr>
-          <w:lang w:val="en-US"/>
-        </w:rPr>
-      </w:pPr>
-      <w:r>
-        <w:rPr>
-          <w:lang w:val="en-US"/>
-        </w:rPr>
-        <w:t>[</w:t>
-      </w:r>
-      <w:r>
-        <w:rPr>
-          <w:lang w:val="en-US"/>
-        </w:rPr>
-        <w:t>GET] /</w:t>
-      </w:r>
-      <w:proofErr w:type="spellStart"/>
-      <w:r>
-        <w:rPr>
-          <w:lang w:val="en-US"/>
-        </w:rPr>
-        <w:t>api</w:t>
-      </w:r>
-      <w:proofErr w:type="spellEnd"/>
-      <w:r>
-        <w:rPr>
-          <w:lang w:val="en-US"/>
-        </w:rPr>
-        <w:t>/order/</w:t>
-      </w:r>
-      <w:r>
-        <w:rPr>
-          <w:lang w:val="en-US"/>
-        </w:rPr>
-        <w:t xml:space="preserve"> </w:t>
-      </w:r>
-      <w:r>
-        <w:rPr>
-          <w:lang w:val="en-US"/>
-        </w:rPr>
-        <w:t>profile</w:t>
-      </w:r>
-      <w:r>
-        <w:rPr>
-          <w:lang w:val="en-US"/>
-        </w:rPr>
-        <w:t>,</w:t>
-      </w:r>
-      <w:r>
-        <w:rPr>
-          <w:lang w:val="en-US"/>
-        </w:rPr>
-        <w:t xml:space="preserve"> </w:t>
-      </w:r>
-      <w:r>
-        <w:rPr>
-          <w:lang w:val="en-US"/>
-        </w:rPr>
-        <w:t>/</w:t>
-      </w:r>
-      <w:proofErr w:type="spellStart"/>
-      <w:r>
-        <w:rPr>
-          <w:lang w:val="en-US"/>
-        </w:rPr>
-        <w:t>api</w:t>
-      </w:r>
-      <w:proofErr w:type="spellEnd"/>
-      <w:r>
-        <w:rPr>
-          <w:lang w:val="en-US"/>
-        </w:rPr>
-        <w:t>/order/me</w:t>
-      </w:r>
-      <w:r>
-        <w:rPr>
-          <w:lang w:val="en-US"/>
-        </w:rPr>
-        <w:t xml:space="preserve">, </w:t>
-      </w:r>
-      <w:r>
-        <w:rPr>
-          <w:lang w:val="en-US"/>
-        </w:rPr>
-        <w:t>/</w:t>
-      </w:r>
-      <w:proofErr w:type="spellStart"/>
-      <w:r>
-        <w:rPr>
-          <w:lang w:val="en-US"/>
-        </w:rPr>
-        <w:t>api</w:t>
-      </w:r>
-      <w:proofErr w:type="spellEnd"/>
-      <w:r>
-        <w:rPr>
-          <w:lang w:val="en-US"/>
-        </w:rPr>
-        <w:t>/order/</w:t>
-      </w:r>
-      <w:r>
-        <w:rPr>
-          <w:lang w:val="en-US"/>
-        </w:rPr>
-        <w:t xml:space="preserve"> </w:t>
-      </w:r>
-      <w:r>
-        <w:rPr>
-          <w:lang w:val="en-US"/>
-        </w:rPr>
-        <w:t>profile</w:t>
-      </w:r>
-      <w:r>
-        <w:rPr>
-          <w:lang w:val="en-US"/>
-        </w:rPr>
-        <w:t xml:space="preserve"> </w:t>
+        <w:t xml:space="preserve">Προς το παρόν, χρησιμοποιείται μόνο στη σελίδα «Παραγγελία», διότι στο «Προφίλ», η σελίδα παίρνει τα στοιχεία από το </w:t>
+      </w:r>
+      <w:r>
+        <w:rPr>
+          <w:lang w:val="en-US"/>
+        </w:rPr>
+        <w:t>Firebase</w:t>
+      </w:r>
+      <w:r>
+        <w:t xml:space="preserve"> </w:t>
+      </w:r>
+      <w:r>
+        <w:t xml:space="preserve">μόνο. </w:t>
       </w:r>
     </w:p>
     <w:p>
@@ -1335,13 +1399,34 @@
       <w:pPr>
         <w:rPr>
           <w:rStyle w:val="ab"/>
+          <w:lang w:val="el-GR"/>
         </w:rPr>
       </w:pPr>
       <w:r>
         <w:rPr>
           <w:rStyle w:val="ab"/>
         </w:rPr>
-        <w:t xml:space="preserve">Tree routes. </w:t>
+        <w:t>Tree</w:t>
+      </w:r>
+      <w:r>
+        <w:rPr>
+          <w:rStyle w:val="ab"/>
+          <w:lang w:val="el-GR"/>
+        </w:rPr>
+        <w:t xml:space="preserve"> </w:t>
+      </w:r>
+      <w:r>
+        <w:rPr>
+          <w:rStyle w:val="ab"/>
+        </w:rPr>
+        <w:t>routes</w:t>
+      </w:r>
+      <w:r>
+        <w:rPr>
+          <w:rStyle w:val="ab"/>
+          <w:lang w:val="el-GR"/>
+        </w:rPr>
+        <w:t xml:space="preserve">. </w:t>
       </w:r>
     </w:p>
     <w:p>
@@ -1501,13 +1586,34 @@
       <w:pPr>
         <w:rPr>
           <w:rStyle w:val="ab"/>
+          <w:lang w:val="el-GR"/>
         </w:rPr>
       </w:pPr>
       <w:r>
         <w:rPr>
           <w:rStyle w:val="ab"/>
         </w:rPr>
-        <w:t>Filter routes.</w:t>
+        <w:t>Filter</w:t>
+      </w:r>
+      <w:r>
+        <w:rPr>
+          <w:rStyle w:val="ab"/>
+          <w:lang w:val="el-GR"/>
+        </w:rPr>
+        <w:t xml:space="preserve"> </w:t>
+      </w:r>
+      <w:r>
+        <w:rPr>
+          <w:rStyle w:val="ab"/>
+        </w:rPr>
+        <w:t>routes</w:t>
+      </w:r>
+      <w:r>
+        <w:rPr>
+          <w:rStyle w:val="ab"/>
+          <w:lang w:val="el-GR"/>
+        </w:rPr>
+        <w:t>.</w:t>
       </w:r>
     </w:p>
     <w:p>
@@ -1557,6 +1663,21 @@
         <w:t>frames</w:t>
       </w:r>
       <w:r>
+        <w:t xml:space="preserve"> (</w:t>
+      </w:r>
+      <w:r>
+        <w:t xml:space="preserve">σε αντίθεση με τα </w:t>
+      </w:r>
+      <w:r>
+        <w:rPr>
+          <w:lang w:val="en-US"/>
+        </w:rPr>
+        <w:t>lens</w:t>
+      </w:r>
+      <w:r>
+        <w:t>)</w:t>
+      </w:r>
+      <w:r>
         <w:t xml:space="preserve"> </w:t>
       </w:r>
       <w:r>
@@ -1583,6 +1704,8 @@
       <w:r>
         <w:t>και φιλτράρονται εκεί.</w:t>
       </w:r>
+      <w:bookmarkStart w:id="0" w:name="_GoBack"/>
+      <w:bookmarkEnd w:id="0"/>
     </w:p>
     <w:p>
       <w:pPr>
@@ -3783,7 +3906,7 @@
 </file>
 
 <file path=customXml/itemProps1.xml><?xml version="1.0" encoding="utf-8"?>
-<ds:datastoreItem xmlns:ds="http://schemas.openxmlformats.org/officeDocument/2006/customXml" ds:itemID="{824D791B-2072-487E-A0AA-6A1F2C1B233C}">
+<ds:datastoreItem xmlns:ds="http://schemas.openxmlformats.org/officeDocument/2006/customXml" ds:itemID="{B08FD88B-8571-401F-86E0-81C1F89D808D}">
   <ds:schemaRefs>
     <ds:schemaRef ds:uri="http://schemas.openxmlformats.org/officeDocument/2006/bibliography"/>
   </ds:schemaRefs>

</xml_diff>